<commit_message>
User 1 and their functionality added
</commit_message>
<xml_diff>
--- a/project.docx
+++ b/project.docx
@@ -61,16 +61,28 @@
       <w:r>
         <w:rPr>
           <w:color w:val="auto"/>
-        </w:rPr>
-        <w:t xml:space="preserve"> </w:t>
-      </w:r>
-      <w:r>
+          <w:sz w:val="26"/>
+          <w:szCs w:val="26"/>
+        </w:rPr>
+        <w:t>Effective time management is essential for productivity, stress reduction, and achieving personal and professional goals. However, many individuals struggle with organizing their daily tasks efficiently. This project, AI-Based Time Management Tool, provides users with an intelligent and interactive solution to manage their time effectively using AI-powered assistance.</w:t>
+      </w:r>
+    </w:p>
+    <w:p>
+      <w:pPr>
+        <w:pStyle w:val="Default"/>
         <w:rPr>
           <w:color w:val="auto"/>
           <w:sz w:val="26"/>
           <w:szCs w:val="26"/>
         </w:rPr>
-        <w:t xml:space="preserve">Effective time management is essential for productivity, stress reduction, and achieving personal and professional goals. However, many individuals struggle with organizing their daily tasks efficiently. This project, AI-Based Time Management Tool, provides users with an intelligent and interactive solution to manage their time effectively using AI-powered assistance. </w:t>
+      </w:pPr>
+      <w:r>
+        <w:rPr>
+          <w:color w:val="auto"/>
+          <w:sz w:val="26"/>
+          <w:szCs w:val="26"/>
+        </w:rPr>
+        <w:t xml:space="preserve"> </w:t>
       </w:r>
     </w:p>
     <w:p>
@@ -106,8 +118,18 @@
           <w:sz w:val="26"/>
           <w:szCs w:val="26"/>
         </w:rPr>
-        <w:t xml:space="preserve">to generate personalized time management suggestions, helping users prioritize tasks, optimize schedules, and improve productivity. </w:t>
-      </w:r>
+        <w:t>to generate personalized time management suggestions, helping users prioritize tasks, optimize schedules, and improve productivity.</w:t>
+      </w:r>
+    </w:p>
+    <w:p>
+      <w:pPr>
+        <w:pStyle w:val="Default"/>
+        <w:rPr>
+          <w:color w:val="auto"/>
+          <w:sz w:val="26"/>
+          <w:szCs w:val="26"/>
+        </w:rPr>
+      </w:pPr>
     </w:p>
     <w:p>
       <w:pPr>
@@ -142,8 +164,46 @@
           <w:sz w:val="26"/>
           <w:szCs w:val="26"/>
         </w:rPr>
-        <w:t xml:space="preserve">, ensuring a user-friendly and responsive interface. AI integration is optimized to minimize API calls and costs, making it an efficient and scalable solution. </w:t>
-      </w:r>
+        <w:t>, ensuring a user-friendly and responsive interface. AI integration is optimized to minimize API calls and costs, making it an efficient and scalable solution.</w:t>
+      </w:r>
+    </w:p>
+    <w:p>
+      <w:pPr>
+        <w:pStyle w:val="Default"/>
+        <w:rPr>
+          <w:color w:val="auto"/>
+          <w:sz w:val="26"/>
+          <w:szCs w:val="26"/>
+        </w:rPr>
+      </w:pPr>
+    </w:p>
+    <w:p>
+      <w:pPr>
+        <w:jc w:val="both"/>
+        <w:rPr>
+          <w:rFonts w:ascii="Times New Roman" w:hAnsi="Times New Roman" w:cs="Times New Roman"/>
+          <w:sz w:val="26"/>
+          <w:szCs w:val="26"/>
+        </w:rPr>
+      </w:pPr>
+      <w:r>
+        <w:rPr>
+          <w:rFonts w:ascii="Times New Roman" w:hAnsi="Times New Roman" w:cs="Times New Roman"/>
+          <w:sz w:val="26"/>
+          <w:szCs w:val="26"/>
+        </w:rPr>
+        <w:t>This tool benefits students, professionals, and individuals aiming to enhance their time management strategies. By leveraging artificial intelligence, it offers practical, personalized, and easy-to-implement suggestions, enabling users to develop better productivity habits.</w:t>
+      </w:r>
+    </w:p>
+    <w:p>
+      <w:pPr>
+        <w:jc w:val="both"/>
+        <w:rPr>
+          <w:rFonts w:ascii="Times New Roman" w:hAnsi="Times New Roman" w:cs="Times New Roman"/>
+          <w:sz w:val="26"/>
+          <w:szCs w:val="26"/>
+        </w:rPr>
+      </w:pPr>
     </w:p>
     <w:p>
       <w:pPr>
@@ -152,16 +212,211 @@
           <w:rFonts w:ascii="Times New Roman" w:hAnsi="Times New Roman" w:cs="Times New Roman"/>
           <w:b/>
           <w:bCs/>
-          <w:sz w:val="40"/>
-          <w:szCs w:val="40"/>
-        </w:rPr>
-      </w:pPr>
-      <w:r>
-        <w:rPr>
-          <w:sz w:val="26"/>
-          <w:szCs w:val="26"/>
-        </w:rPr>
-        <w:t>This tool benefits students, professionals, and individuals aiming to enhance their time management strategies. By leveraging artificial intelligence, it offers practical, personalized, and easy-to-implement suggestions, enabling users to develop better productivity habits.</w:t>
+          <w:sz w:val="32"/>
+          <w:szCs w:val="32"/>
+        </w:rPr>
+      </w:pPr>
+      <w:r>
+        <w:rPr>
+          <w:rFonts w:ascii="Times New Roman" w:hAnsi="Times New Roman" w:cs="Times New Roman"/>
+          <w:b/>
+          <w:bCs/>
+          <w:sz w:val="32"/>
+          <w:szCs w:val="32"/>
+        </w:rPr>
+        <w:t>Users and their Functionalities</w:t>
+      </w:r>
+    </w:p>
+    <w:p>
+      <w:pPr>
+        <w:jc w:val="both"/>
+        <w:rPr>
+          <w:rFonts w:ascii="Times New Roman" w:hAnsi="Times New Roman" w:cs="Times New Roman"/>
+          <w:b/>
+          <w:bCs/>
+          <w:sz w:val="32"/>
+          <w:szCs w:val="32"/>
+        </w:rPr>
+      </w:pPr>
+    </w:p>
+    <w:p>
+      <w:pPr>
+        <w:jc w:val="both"/>
+        <w:rPr>
+          <w:rFonts w:ascii="Times New Roman" w:hAnsi="Times New Roman" w:cs="Times New Roman"/>
+          <w:b/>
+          <w:bCs/>
+          <w:sz w:val="28"/>
+          <w:szCs w:val="28"/>
+        </w:rPr>
+      </w:pPr>
+      <w:r>
+        <w:rPr>
+          <w:rFonts w:ascii="Times New Roman" w:hAnsi="Times New Roman" w:cs="Times New Roman"/>
+          <w:b/>
+          <w:bCs/>
+          <w:sz w:val="28"/>
+          <w:szCs w:val="28"/>
+        </w:rPr>
+        <w:t>School Students</w:t>
+      </w:r>
+    </w:p>
+    <w:p>
+      <w:pPr>
+        <w:jc w:val="both"/>
+        <w:rPr>
+          <w:rFonts w:ascii="Times New Roman" w:hAnsi="Times New Roman" w:cs="Times New Roman"/>
+          <w:b/>
+          <w:bCs/>
+          <w:sz w:val="28"/>
+          <w:szCs w:val="28"/>
+        </w:rPr>
+      </w:pPr>
+      <w:r>
+        <w:rPr>
+          <w:rFonts w:ascii="Times New Roman" w:hAnsi="Times New Roman" w:cs="Times New Roman"/>
+          <w:b/>
+          <w:bCs/>
+          <w:sz w:val="28"/>
+          <w:szCs w:val="28"/>
+        </w:rPr>
+        <w:t>Challenges:</w:t>
+      </w:r>
+      <w:r>
+        <w:rPr>
+          <w:rFonts w:ascii="Times New Roman" w:hAnsi="Times New Roman" w:cs="Times New Roman"/>
+          <w:sz w:val="28"/>
+          <w:szCs w:val="28"/>
+        </w:rPr>
+        <w:t xml:space="preserve"> Homework deadlines, exam preparation, balancing extracurriculars, distractions.</w:t>
+      </w:r>
+      <w:r>
+        <w:rPr>
+          <w:rFonts w:ascii="Times New Roman" w:hAnsi="Times New Roman" w:cs="Times New Roman"/>
+          <w:sz w:val="28"/>
+          <w:szCs w:val="28"/>
+        </w:rPr>
+        <w:br/>
+      </w:r>
+      <w:r>
+        <w:rPr>
+          <w:rFonts w:ascii="Times New Roman" w:hAnsi="Times New Roman" w:cs="Times New Roman"/>
+          <w:b/>
+          <w:bCs/>
+          <w:sz w:val="28"/>
+          <w:szCs w:val="28"/>
+        </w:rPr>
+        <w:t>Features:</w:t>
+      </w:r>
+    </w:p>
+    <w:p>
+      <w:pPr>
+        <w:pStyle w:val="ListParagraph"/>
+        <w:numPr>
+          <w:ilvl w:val="0"/>
+          <w:numId w:val="2"/>
+        </w:numPr>
+        <w:rPr>
+          <w:rFonts w:ascii="Times New Roman" w:hAnsi="Times New Roman" w:cs="Times New Roman"/>
+          <w:sz w:val="28"/>
+          <w:szCs w:val="28"/>
+        </w:rPr>
+      </w:pPr>
+      <w:r>
+        <w:rPr>
+          <w:rFonts w:ascii="Times New Roman" w:hAnsi="Times New Roman" w:cs="Times New Roman"/>
+          <w:sz w:val="28"/>
+          <w:szCs w:val="28"/>
+        </w:rPr>
+        <w:t>Task scheduler for subjects and assignments.</w:t>
+      </w:r>
+    </w:p>
+    <w:p>
+      <w:pPr>
+        <w:pStyle w:val="ListParagraph"/>
+        <w:numPr>
+          <w:ilvl w:val="0"/>
+          <w:numId w:val="2"/>
+        </w:numPr>
+        <w:rPr>
+          <w:rFonts w:ascii="Times New Roman" w:hAnsi="Times New Roman" w:cs="Times New Roman"/>
+          <w:sz w:val="28"/>
+          <w:szCs w:val="28"/>
+        </w:rPr>
+      </w:pPr>
+      <w:r>
+        <w:rPr>
+          <w:rFonts w:ascii="Times New Roman" w:hAnsi="Times New Roman" w:cs="Times New Roman"/>
+          <w:sz w:val="28"/>
+          <w:szCs w:val="28"/>
+        </w:rPr>
+        <w:t>AI-generated study plans based on deadlines.</w:t>
+      </w:r>
+    </w:p>
+    <w:p>
+      <w:pPr>
+        <w:pStyle w:val="ListParagraph"/>
+        <w:numPr>
+          <w:ilvl w:val="0"/>
+          <w:numId w:val="2"/>
+        </w:numPr>
+        <w:rPr>
+          <w:rFonts w:ascii="Times New Roman" w:hAnsi="Times New Roman" w:cs="Times New Roman"/>
+          <w:sz w:val="28"/>
+          <w:szCs w:val="28"/>
+        </w:rPr>
+      </w:pPr>
+      <w:r>
+        <w:rPr>
+          <w:rFonts w:ascii="Times New Roman" w:hAnsi="Times New Roman" w:cs="Times New Roman"/>
+          <w:sz w:val="28"/>
+          <w:szCs w:val="28"/>
+        </w:rPr>
+        <w:t>Pomodoro Timer for focused study sessions.</w:t>
+      </w:r>
+    </w:p>
+    <w:p>
+      <w:pPr>
+        <w:pStyle w:val="ListParagraph"/>
+        <w:numPr>
+          <w:ilvl w:val="0"/>
+          <w:numId w:val="2"/>
+        </w:numPr>
+        <w:rPr>
+          <w:rFonts w:ascii="Times New Roman" w:hAnsi="Times New Roman" w:cs="Times New Roman"/>
+          <w:sz w:val="28"/>
+          <w:szCs w:val="28"/>
+        </w:rPr>
+      </w:pPr>
+      <w:r>
+        <w:rPr>
+          <w:rFonts w:ascii="Times New Roman" w:hAnsi="Times New Roman" w:cs="Times New Roman"/>
+          <w:sz w:val="28"/>
+          <w:szCs w:val="28"/>
+        </w:rPr>
+        <w:t>AI distraction control tips (e.g., "Avoid phone use during study hours").</w:t>
+      </w:r>
+    </w:p>
+    <w:p>
+      <w:pPr>
+        <w:pStyle w:val="ListParagraph"/>
+        <w:numPr>
+          <w:ilvl w:val="0"/>
+          <w:numId w:val="2"/>
+        </w:numPr>
+        <w:rPr>
+          <w:rFonts w:ascii="Times New Roman" w:hAnsi="Times New Roman" w:cs="Times New Roman"/>
+          <w:sz w:val="28"/>
+          <w:szCs w:val="28"/>
+        </w:rPr>
+      </w:pPr>
+      <w:r>
+        <w:rPr>
+          <w:rFonts w:ascii="Times New Roman" w:hAnsi="Times New Roman" w:cs="Times New Roman"/>
+          <w:sz w:val="28"/>
+          <w:szCs w:val="28"/>
+        </w:rPr>
+        <w:t>Break recommendations for optimal study efficiency.</w:t>
       </w:r>
     </w:p>
     <w:sectPr>
@@ -172,6 +427,243 @@
     </w:sectPr>
   </w:body>
 </w:document>
+</file>
+
+<file path=word/numbering.xml><?xml version="1.0" encoding="utf-8"?>
+<w:numbering xmlns:wpc="http://schemas.microsoft.com/office/word/2010/wordprocessingCanvas" xmlns:cx="http://schemas.microsoft.com/office/drawing/2014/chartex" xmlns:cx1="http://schemas.microsoft.com/office/drawing/2015/9/8/chartex" xmlns:cx2="http://schemas.microsoft.com/office/drawing/2015/10/21/chartex" xmlns:cx3="http://schemas.microsoft.com/office/drawing/2016/5/9/chartex" xmlns:cx4="http://schemas.microsoft.com/office/drawing/2016/5/10/chartex" xmlns:cx5="http://schemas.microsoft.com/office/drawing/2016/5/11/chartex" xmlns:cx6="http://schemas.microsoft.com/office/drawing/2016/5/12/chartex" xmlns:cx7="http://schemas.microsoft.com/office/drawing/2016/5/13/chartex" xmlns:cx8="http://schemas.microsoft.com/office/drawing/2016/5/14/chartex" xmlns:mc="http://schemas.openxmlformats.org/markup-compatibility/2006" xmlns:aink="http://schemas.microsoft.com/office/drawing/2016/ink" xmlns:am3d="http://schemas.microsoft.com/office/drawing/2017/model3d" xmlns:o="urn:schemas-microsoft-com:office:office" xmlns:oel="http://schemas.microsoft.com/office/2019/extlst" xmlns:r="http://schemas.openxmlformats.org/officeDocument/2006/relationships" xmlns:m="http://schemas.openxmlformats.org/officeDocument/2006/math" xmlns:v="urn:schemas-microsoft-com:vml" xmlns:wp14="http://schemas.microsoft.com/office/word/2010/wordprocessingDrawing" xmlns:wp="http://schemas.openxmlformats.org/drawingml/2006/wordprocessingDrawing" xmlns:w10="urn:schemas-microsoft-com:office:word" xmlns:w="http://schemas.openxmlformats.org/wordprocessingml/2006/main" xmlns:w14="http://schemas.microsoft.com/office/word/2010/wordml" xmlns:w15="http://schemas.microsoft.com/office/word/2012/wordml" xmlns:w16cex="http://schemas.microsoft.com/office/word/2018/wordml/cex" xmlns:w16cid="http://schemas.microsoft.com/office/word/2016/wordml/cid" xmlns:w16="http://schemas.microsoft.com/office/word/2018/wordml" xmlns:w16du="http://schemas.microsoft.com/office/word/2023/wordml/word16du" xmlns:w16sdtdh="http://schemas.microsoft.com/office/word/2020/wordml/sdtdatahash" xmlns:w16sdtfl="http://schemas.microsoft.com/office/word/2024/wordml/sdtformatlock" xmlns:w16se="http://schemas.microsoft.com/office/word/2015/wordml/symex" xmlns:wpg="http://schemas.microsoft.com/office/word/2010/wordprocessingGroup" xmlns:wpi="http://schemas.microsoft.com/office/word/2010/wordprocessingInk" xmlns:wne="http://schemas.microsoft.com/office/word/2006/wordml" xmlns:wps="http://schemas.microsoft.com/office/word/2010/wordprocessingShape" mc:Ignorable="w14 w15 w16se w16cid w16 w16cex w16sdtdh w16sdtfl w16du wp14">
+  <w:abstractNum w:abstractNumId="0" w15:restartNumberingAfterBreak="0">
+    <w:nsid w:val="343333E4"/>
+    <w:multiLevelType w:val="hybridMultilevel"/>
+    <w:tmpl w:val="F85442E6"/>
+    <w:lvl w:ilvl="0" w:tplc="40090001">
+      <w:start w:val="1"/>
+      <w:numFmt w:val="bullet"/>
+      <w:lvlText w:val=""/>
+      <w:lvlJc w:val="left"/>
+      <w:pPr>
+        <w:ind w:left="720" w:hanging="360"/>
+      </w:pPr>
+      <w:rPr>
+        <w:rFonts w:ascii="Symbol" w:hAnsi="Symbol" w:hint="default"/>
+      </w:rPr>
+    </w:lvl>
+    <w:lvl w:ilvl="1" w:tplc="40090003" w:tentative="1">
+      <w:start w:val="1"/>
+      <w:numFmt w:val="bullet"/>
+      <w:lvlText w:val="o"/>
+      <w:lvlJc w:val="left"/>
+      <w:pPr>
+        <w:ind w:left="1440" w:hanging="360"/>
+      </w:pPr>
+      <w:rPr>
+        <w:rFonts w:ascii="Courier New" w:hAnsi="Courier New" w:cs="Courier New" w:hint="default"/>
+      </w:rPr>
+    </w:lvl>
+    <w:lvl w:ilvl="2" w:tplc="40090005" w:tentative="1">
+      <w:start w:val="1"/>
+      <w:numFmt w:val="bullet"/>
+      <w:lvlText w:val=""/>
+      <w:lvlJc w:val="left"/>
+      <w:pPr>
+        <w:ind w:left="2160" w:hanging="360"/>
+      </w:pPr>
+      <w:rPr>
+        <w:rFonts w:ascii="Wingdings" w:hAnsi="Wingdings" w:hint="default"/>
+      </w:rPr>
+    </w:lvl>
+    <w:lvl w:ilvl="3" w:tplc="40090001" w:tentative="1">
+      <w:start w:val="1"/>
+      <w:numFmt w:val="bullet"/>
+      <w:lvlText w:val=""/>
+      <w:lvlJc w:val="left"/>
+      <w:pPr>
+        <w:ind w:left="2880" w:hanging="360"/>
+      </w:pPr>
+      <w:rPr>
+        <w:rFonts w:ascii="Symbol" w:hAnsi="Symbol" w:hint="default"/>
+      </w:rPr>
+    </w:lvl>
+    <w:lvl w:ilvl="4" w:tplc="40090003" w:tentative="1">
+      <w:start w:val="1"/>
+      <w:numFmt w:val="bullet"/>
+      <w:lvlText w:val="o"/>
+      <w:lvlJc w:val="left"/>
+      <w:pPr>
+        <w:ind w:left="3600" w:hanging="360"/>
+      </w:pPr>
+      <w:rPr>
+        <w:rFonts w:ascii="Courier New" w:hAnsi="Courier New" w:cs="Courier New" w:hint="default"/>
+      </w:rPr>
+    </w:lvl>
+    <w:lvl w:ilvl="5" w:tplc="40090005" w:tentative="1">
+      <w:start w:val="1"/>
+      <w:numFmt w:val="bullet"/>
+      <w:lvlText w:val=""/>
+      <w:lvlJc w:val="left"/>
+      <w:pPr>
+        <w:ind w:left="4320" w:hanging="360"/>
+      </w:pPr>
+      <w:rPr>
+        <w:rFonts w:ascii="Wingdings" w:hAnsi="Wingdings" w:hint="default"/>
+      </w:rPr>
+    </w:lvl>
+    <w:lvl w:ilvl="6" w:tplc="40090001" w:tentative="1">
+      <w:start w:val="1"/>
+      <w:numFmt w:val="bullet"/>
+      <w:lvlText w:val=""/>
+      <w:lvlJc w:val="left"/>
+      <w:pPr>
+        <w:ind w:left="5040" w:hanging="360"/>
+      </w:pPr>
+      <w:rPr>
+        <w:rFonts w:ascii="Symbol" w:hAnsi="Symbol" w:hint="default"/>
+      </w:rPr>
+    </w:lvl>
+    <w:lvl w:ilvl="7" w:tplc="40090003" w:tentative="1">
+      <w:start w:val="1"/>
+      <w:numFmt w:val="bullet"/>
+      <w:lvlText w:val="o"/>
+      <w:lvlJc w:val="left"/>
+      <w:pPr>
+        <w:ind w:left="5760" w:hanging="360"/>
+      </w:pPr>
+      <w:rPr>
+        <w:rFonts w:ascii="Courier New" w:hAnsi="Courier New" w:cs="Courier New" w:hint="default"/>
+      </w:rPr>
+    </w:lvl>
+    <w:lvl w:ilvl="8" w:tplc="40090005" w:tentative="1">
+      <w:start w:val="1"/>
+      <w:numFmt w:val="bullet"/>
+      <w:lvlText w:val=""/>
+      <w:lvlJc w:val="left"/>
+      <w:pPr>
+        <w:ind w:left="6480" w:hanging="360"/>
+      </w:pPr>
+      <w:rPr>
+        <w:rFonts w:ascii="Wingdings" w:hAnsi="Wingdings" w:hint="default"/>
+      </w:rPr>
+    </w:lvl>
+  </w:abstractNum>
+  <w:abstractNum w:abstractNumId="1" w15:restartNumberingAfterBreak="0">
+    <w:nsid w:val="635F027B"/>
+    <w:multiLevelType w:val="hybridMultilevel"/>
+    <w:tmpl w:val="8CA2C5B8"/>
+    <w:lvl w:ilvl="0" w:tplc="40090001">
+      <w:start w:val="1"/>
+      <w:numFmt w:val="bullet"/>
+      <w:lvlText w:val=""/>
+      <w:lvlJc w:val="left"/>
+      <w:pPr>
+        <w:ind w:left="720" w:hanging="360"/>
+      </w:pPr>
+      <w:rPr>
+        <w:rFonts w:ascii="Symbol" w:hAnsi="Symbol" w:hint="default"/>
+      </w:rPr>
+    </w:lvl>
+    <w:lvl w:ilvl="1" w:tplc="40090003" w:tentative="1">
+      <w:start w:val="1"/>
+      <w:numFmt w:val="bullet"/>
+      <w:lvlText w:val="o"/>
+      <w:lvlJc w:val="left"/>
+      <w:pPr>
+        <w:ind w:left="1440" w:hanging="360"/>
+      </w:pPr>
+      <w:rPr>
+        <w:rFonts w:ascii="Courier New" w:hAnsi="Courier New" w:cs="Courier New" w:hint="default"/>
+      </w:rPr>
+    </w:lvl>
+    <w:lvl w:ilvl="2" w:tplc="40090005" w:tentative="1">
+      <w:start w:val="1"/>
+      <w:numFmt w:val="bullet"/>
+      <w:lvlText w:val=""/>
+      <w:lvlJc w:val="left"/>
+      <w:pPr>
+        <w:ind w:left="2160" w:hanging="360"/>
+      </w:pPr>
+      <w:rPr>
+        <w:rFonts w:ascii="Wingdings" w:hAnsi="Wingdings" w:hint="default"/>
+      </w:rPr>
+    </w:lvl>
+    <w:lvl w:ilvl="3" w:tplc="40090001" w:tentative="1">
+      <w:start w:val="1"/>
+      <w:numFmt w:val="bullet"/>
+      <w:lvlText w:val=""/>
+      <w:lvlJc w:val="left"/>
+      <w:pPr>
+        <w:ind w:left="2880" w:hanging="360"/>
+      </w:pPr>
+      <w:rPr>
+        <w:rFonts w:ascii="Symbol" w:hAnsi="Symbol" w:hint="default"/>
+      </w:rPr>
+    </w:lvl>
+    <w:lvl w:ilvl="4" w:tplc="40090003" w:tentative="1">
+      <w:start w:val="1"/>
+      <w:numFmt w:val="bullet"/>
+      <w:lvlText w:val="o"/>
+      <w:lvlJc w:val="left"/>
+      <w:pPr>
+        <w:ind w:left="3600" w:hanging="360"/>
+      </w:pPr>
+      <w:rPr>
+        <w:rFonts w:ascii="Courier New" w:hAnsi="Courier New" w:cs="Courier New" w:hint="default"/>
+      </w:rPr>
+    </w:lvl>
+    <w:lvl w:ilvl="5" w:tplc="40090005" w:tentative="1">
+      <w:start w:val="1"/>
+      <w:numFmt w:val="bullet"/>
+      <w:lvlText w:val=""/>
+      <w:lvlJc w:val="left"/>
+      <w:pPr>
+        <w:ind w:left="4320" w:hanging="360"/>
+      </w:pPr>
+      <w:rPr>
+        <w:rFonts w:ascii="Wingdings" w:hAnsi="Wingdings" w:hint="default"/>
+      </w:rPr>
+    </w:lvl>
+    <w:lvl w:ilvl="6" w:tplc="40090001" w:tentative="1">
+      <w:start w:val="1"/>
+      <w:numFmt w:val="bullet"/>
+      <w:lvlText w:val=""/>
+      <w:lvlJc w:val="left"/>
+      <w:pPr>
+        <w:ind w:left="5040" w:hanging="360"/>
+      </w:pPr>
+      <w:rPr>
+        <w:rFonts w:ascii="Symbol" w:hAnsi="Symbol" w:hint="default"/>
+      </w:rPr>
+    </w:lvl>
+    <w:lvl w:ilvl="7" w:tplc="40090003" w:tentative="1">
+      <w:start w:val="1"/>
+      <w:numFmt w:val="bullet"/>
+      <w:lvlText w:val="o"/>
+      <w:lvlJc w:val="left"/>
+      <w:pPr>
+        <w:ind w:left="5760" w:hanging="360"/>
+      </w:pPr>
+      <w:rPr>
+        <w:rFonts w:ascii="Courier New" w:hAnsi="Courier New" w:cs="Courier New" w:hint="default"/>
+      </w:rPr>
+    </w:lvl>
+    <w:lvl w:ilvl="8" w:tplc="40090005" w:tentative="1">
+      <w:start w:val="1"/>
+      <w:numFmt w:val="bullet"/>
+      <w:lvlText w:val=""/>
+      <w:lvlJc w:val="left"/>
+      <w:pPr>
+        <w:ind w:left="6480" w:hanging="360"/>
+      </w:pPr>
+      <w:rPr>
+        <w:rFonts w:ascii="Wingdings" w:hAnsi="Wingdings" w:hint="default"/>
+      </w:rPr>
+    </w:lvl>
+  </w:abstractNum>
+  <w:num w:numId="1" w16cid:durableId="932738560">
+    <w:abstractNumId w:val="0"/>
+  </w:num>
+  <w:num w:numId="2" w16cid:durableId="1494182387">
+    <w:abstractNumId w:val="1"/>
+  </w:num>
+</w:numbering>
 </file>
 
 <file path=word/styles.xml><?xml version="1.0" encoding="utf-8"?>
@@ -777,7 +1269,6 @@
   <w:style w:type="character" w:default="1" w:styleId="DefaultParagraphFont">
     <w:name w:val="Default Paragraph Font"/>
     <w:uiPriority w:val="1"/>
-    <w:semiHidden/>
     <w:unhideWhenUsed/>
   </w:style>
   <w:style w:type="table" w:default="1" w:styleId="TableNormal">

</xml_diff>